<commit_message>
complete K Nearest lessons and projects in Unit 3
</commit_message>
<xml_diff>
--- a/Unit3_Classification/Dangers of Overfitting.docx
+++ b/Unit3_Classification/Dangers of Overfitting.docx
@@ -113,72 +113,47 @@
           <w:sz w:val="24"/>
           <w:szCs w:val="24"/>
         </w:rPr>
-        <mc:AlternateContent>
-          <mc:Choice Requires="wps">
-            <w:drawing>
-              <wp:inline distT="0" distB="0" distL="0" distR="0" wp14:anchorId="1905A9FA" wp14:editId="426791D1">
-                <wp:extent cx="307340" cy="307340"/>
-                <wp:effectExtent l="0" t="0" r="0" b="0"/>
-                <wp:docPr id="6" name="Rectangle 6" descr="Image of overfitting"/>
-                <wp:cNvGraphicFramePr>
-                  <a:graphicFrameLocks xmlns:a="http://schemas.openxmlformats.org/drawingml/2006/main" noChangeAspect="1"/>
-                </wp:cNvGraphicFramePr>
-                <a:graphic xmlns:a="http://schemas.openxmlformats.org/drawingml/2006/main">
-                  <a:graphicData uri="http://schemas.microsoft.com/office/word/2010/wordprocessingShape">
-                    <wps:wsp>
-                      <wps:cNvSpPr>
-                        <a:spLocks noChangeAspect="1" noChangeArrowheads="1"/>
-                      </wps:cNvSpPr>
-                      <wps:spPr bwMode="auto">
-                        <a:xfrm>
-                          <a:off x="0" y="0"/>
-                          <a:ext cx="307340" cy="307340"/>
-                        </a:xfrm>
-                        <a:prstGeom prst="rect">
-                          <a:avLst/>
-                        </a:prstGeom>
-                        <a:noFill/>
-                        <a:ln>
-                          <a:noFill/>
-                        </a:ln>
-                        <a:extLst>
-                          <a:ext uri="{909E8E84-426E-40DD-AFC4-6F175D3DCCD1}">
-                            <a14:hiddenFill xmlns:a14="http://schemas.microsoft.com/office/drawing/2010/main">
-                              <a:solidFill>
-                                <a:srgbClr val="FFFFFF"/>
-                              </a:solidFill>
-                            </a14:hiddenFill>
-                          </a:ext>
-                          <a:ext uri="{91240B29-F687-4F45-9708-019B960494DF}">
-                            <a14:hiddenLine xmlns:a14="http://schemas.microsoft.com/office/drawing/2010/main" w="9525">
-                              <a:solidFill>
-                                <a:srgbClr val="000000"/>
-                              </a:solidFill>
-                              <a:miter lim="800000"/>
-                              <a:headEnd/>
-                              <a:tailEnd/>
-                            </a14:hiddenLine>
-                          </a:ext>
-                        </a:extLst>
-                      </wps:spPr>
-                      <wps:bodyPr rot="0" vert="horz" wrap="square" lIns="91440" tIns="45720" rIns="91440" bIns="45720" anchor="t" anchorCtr="0" upright="1">
-                        <a:noAutofit/>
-                      </wps:bodyPr>
-                    </wps:wsp>
-                  </a:graphicData>
-                </a:graphic>
-              </wp:inline>
-            </w:drawing>
-          </mc:Choice>
-          <mc:Fallback>
-            <w:pict>
-              <v:rect w14:anchorId="48E3ADF4" id="Rectangle 6" o:spid="_x0000_s1026" alt="Image of overfitting" style="width:24.2pt;height:24.2pt;visibility:visible;mso-wrap-style:square;mso-left-percent:-10001;mso-top-percent:-10001;mso-position-horizontal:absolute;mso-position-horizontal-relative:char;mso-position-vertical:absolute;mso-position-vertical-relative:line;mso-left-percent:-10001;mso-top-percent:-10001;v-text-anchor:top" o:gfxdata="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" filled="f" stroked="f">
-                <o:lock v:ext="edit" aspectratio="t"/>
-                <w10:anchorlock/>
-              </v:rect>
-            </w:pict>
-          </mc:Fallback>
-        </mc:AlternateContent>
+        <w:drawing>
+          <wp:inline distT="0" distB="0" distL="0" distR="0" wp14:anchorId="0BFB6466" wp14:editId="4A7D240E">
+            <wp:extent cx="5943600" cy="3220085"/>
+            <wp:effectExtent l="0" t="0" r="0" b="0"/>
+            <wp:docPr id="8" name="Picture 8"/>
+            <wp:cNvGraphicFramePr>
+              <a:graphicFrameLocks xmlns:a="http://schemas.openxmlformats.org/drawingml/2006/main" noChangeAspect="1"/>
+            </wp:cNvGraphicFramePr>
+            <a:graphic xmlns:a="http://schemas.openxmlformats.org/drawingml/2006/main">
+              <a:graphicData uri="http://schemas.openxmlformats.org/drawingml/2006/picture">
+                <pic:pic xmlns:pic="http://schemas.openxmlformats.org/drawingml/2006/picture">
+                  <pic:nvPicPr>
+                    <pic:cNvPr id="8" name="48479F1.tmp"/>
+                    <pic:cNvPicPr/>
+                  </pic:nvPicPr>
+                  <pic:blipFill>
+                    <a:blip r:embed="rId4">
+                      <a:extLst>
+                        <a:ext uri="{28A0092B-C50C-407E-A947-70E740481C1C}">
+                          <a14:useLocalDpi xmlns:a14="http://schemas.microsoft.com/office/drawing/2010/main" val="0"/>
+                        </a:ext>
+                      </a:extLst>
+                    </a:blip>
+                    <a:stretch>
+                      <a:fillRect/>
+                    </a:stretch>
+                  </pic:blipFill>
+                  <pic:spPr>
+                    <a:xfrm>
+                      <a:off x="0" y="0"/>
+                      <a:ext cx="5943600" cy="3220085"/>
+                    </a:xfrm>
+                    <a:prstGeom prst="rect">
+                      <a:avLst/>
+                    </a:prstGeom>
+                  </pic:spPr>
+                </pic:pic>
+              </a:graphicData>
+            </a:graphic>
+          </wp:inline>
+        </w:drawing>
       </w:r>
     </w:p>
     <w:p>
@@ -233,90 +208,76 @@
           <w:sz w:val="24"/>
           <w:szCs w:val="24"/>
         </w:rPr>
-        <mc:AlternateContent>
-          <mc:Choice Requires="wps">
-            <w:drawing>
-              <wp:inline distT="0" distB="0" distL="0" distR="0" wp14:anchorId="09568C14" wp14:editId="5CE4F309">
-                <wp:extent cx="307340" cy="307340"/>
-                <wp:effectExtent l="0" t="0" r="0" b="0"/>
-                <wp:docPr id="5" name="Rectangle 5" descr="Image of good fit"/>
-                <wp:cNvGraphicFramePr>
-                  <a:graphicFrameLocks xmlns:a="http://schemas.openxmlformats.org/drawingml/2006/main" noChangeAspect="1"/>
-                </wp:cNvGraphicFramePr>
-                <a:graphic xmlns:a="http://schemas.openxmlformats.org/drawingml/2006/main">
-                  <a:graphicData uri="http://schemas.microsoft.com/office/word/2010/wordprocessingShape">
-                    <wps:wsp>
-                      <wps:cNvSpPr>
-                        <a:spLocks noChangeAspect="1" noChangeArrowheads="1"/>
-                      </wps:cNvSpPr>
-                      <wps:spPr bwMode="auto">
-                        <a:xfrm>
-                          <a:off x="0" y="0"/>
-                          <a:ext cx="307340" cy="307340"/>
-                        </a:xfrm>
-                        <a:prstGeom prst="rect">
-                          <a:avLst/>
-                        </a:prstGeom>
-                        <a:noFill/>
-                        <a:ln>
-                          <a:noFill/>
-                        </a:ln>
-                        <a:extLst>
-                          <a:ext uri="{909E8E84-426E-40DD-AFC4-6F175D3DCCD1}">
-                            <a14:hiddenFill xmlns:a14="http://schemas.microsoft.com/office/drawing/2010/main">
-                              <a:solidFill>
-                                <a:srgbClr val="FFFFFF"/>
-                              </a:solidFill>
-                            </a14:hiddenFill>
-                          </a:ext>
-                          <a:ext uri="{91240B29-F687-4F45-9708-019B960494DF}">
-                            <a14:hiddenLine xmlns:a14="http://schemas.microsoft.com/office/drawing/2010/main" w="9525">
-                              <a:solidFill>
-                                <a:srgbClr val="000000"/>
-                              </a:solidFill>
-                              <a:miter lim="800000"/>
-                              <a:headEnd/>
-                              <a:tailEnd/>
-                            </a14:hiddenLine>
-                          </a:ext>
-                        </a:extLst>
-                      </wps:spPr>
-                      <wps:bodyPr rot="0" vert="horz" wrap="square" lIns="91440" tIns="45720" rIns="91440" bIns="45720" anchor="t" anchorCtr="0" upright="1">
-                        <a:noAutofit/>
-                      </wps:bodyPr>
-                    </wps:wsp>
-                  </a:graphicData>
-                </a:graphic>
-              </wp:inline>
-            </w:drawing>
-          </mc:Choice>
-          <mc:Fallback>
-            <w:pict>
-              <v:rect w14:anchorId="105E9C6A" id="Rectangle 5" o:spid="_x0000_s1026" alt="Image of good fit" style="width:24.2pt;height:24.2pt;visibility:visible;mso-wrap-style:square;mso-left-percent:-10001;mso-top-percent:-10001;mso-position-horizontal:absolute;mso-position-horizontal-relative:char;mso-position-vertical:absolute;mso-position-vertical-relative:line;mso-left-percent:-10001;mso-top-percent:-10001;v-text-anchor:top" o:gfxdata="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" filled="f" stroked="f">
-                <o:lock v:ext="edit" aspectratio="t"/>
-                <w10:anchorlock/>
-              </v:rect>
-            </w:pict>
-          </mc:Fallback>
-        </mc:AlternateContent>
-      </w:r>
-    </w:p>
-    <w:p>
-      <w:pPr>
-        <w:spacing w:before="100" w:beforeAutospacing="1" w:after="100" w:afterAutospacing="1" w:line="240" w:lineRule="auto"/>
-        <w:rPr>
-          <w:rFonts w:ascii="Times New Roman" w:eastAsia="Times New Roman" w:hAnsi="Times New Roman" w:cs="Times New Roman"/>
-          <w:sz w:val="24"/>
-          <w:szCs w:val="24"/>
-        </w:rPr>
-      </w:pPr>
-      <w:r>
-        <w:rPr>
-          <w:rFonts w:ascii="Times New Roman" w:eastAsia="Times New Roman" w:hAnsi="Times New Roman" w:cs="Times New Roman"/>
-          <w:sz w:val="24"/>
-          <w:szCs w:val="24"/>
-        </w:rPr>
-        <w:t>That said, when we find trends in training data, all we are doing is replicating trends that already exist. Our model will learn to replicate data from the real world. If that data is part of a system that results in prejudices or injustices, then your machine learning algorithm will produce harmful results as well. Some people say that Machine Learning can be a GIGO process — Garbage In, Garbage Out.</w:t>
+        <w:lastRenderedPageBreak/>
+        <w:drawing>
+          <wp:inline distT="0" distB="0" distL="0" distR="0" wp14:anchorId="74695A56" wp14:editId="4180331F">
+            <wp:extent cx="5943600" cy="3716020"/>
+            <wp:effectExtent l="0" t="0" r="0" b="0"/>
+            <wp:docPr id="7" name="Picture 7"/>
+            <wp:cNvGraphicFramePr>
+              <a:graphicFrameLocks xmlns:a="http://schemas.openxmlformats.org/drawingml/2006/main" noChangeAspect="1"/>
+            </wp:cNvGraphicFramePr>
+            <a:graphic xmlns:a="http://schemas.openxmlformats.org/drawingml/2006/main">
+              <a:graphicData uri="http://schemas.openxmlformats.org/drawingml/2006/picture">
+                <pic:pic xmlns:pic="http://schemas.openxmlformats.org/drawingml/2006/picture">
+                  <pic:nvPicPr>
+                    <pic:cNvPr id="7" name="4843074.tmp"/>
+                    <pic:cNvPicPr/>
+                  </pic:nvPicPr>
+                  <pic:blipFill>
+                    <a:blip r:embed="rId5">
+                      <a:extLst>
+                        <a:ext uri="{28A0092B-C50C-407E-A947-70E740481C1C}">
+                          <a14:useLocalDpi xmlns:a14="http://schemas.microsoft.com/office/drawing/2010/main" val="0"/>
+                        </a:ext>
+                      </a:extLst>
+                    </a:blip>
+                    <a:stretch>
+                      <a:fillRect/>
+                    </a:stretch>
+                  </pic:blipFill>
+                  <pic:spPr>
+                    <a:xfrm>
+                      <a:off x="0" y="0"/>
+                      <a:ext cx="5943600" cy="3716020"/>
+                    </a:xfrm>
+                    <a:prstGeom prst="rect">
+                      <a:avLst/>
+                    </a:prstGeom>
+                  </pic:spPr>
+                </pic:pic>
+              </a:graphicData>
+            </a:graphic>
+          </wp:inline>
+        </w:drawing>
+      </w:r>
+    </w:p>
+    <w:p>
+      <w:pPr>
+        <w:spacing w:before="100" w:beforeAutospacing="1" w:after="100" w:afterAutospacing="1" w:line="240" w:lineRule="auto"/>
+        <w:rPr>
+          <w:rFonts w:ascii="Times New Roman" w:eastAsia="Times New Roman" w:hAnsi="Times New Roman" w:cs="Times New Roman"/>
+          <w:sz w:val="24"/>
+          <w:szCs w:val="24"/>
+        </w:rPr>
+      </w:pPr>
+      <w:r>
+        <w:rPr>
+          <w:rFonts w:ascii="Times New Roman" w:eastAsia="Times New Roman" w:hAnsi="Times New Roman" w:cs="Times New Roman"/>
+          <w:sz w:val="24"/>
+          <w:szCs w:val="24"/>
+        </w:rPr>
+        <w:t>That said, when we find trends in training data, all we are doing is replicating trends that already exist. Our model will learn to replicate data from the real world. If that data is part of a system that results in prejudices or injustices, then your machine learning algorithm will produce harmful results as well. Some people say th</w:t>
+      </w:r>
+      <w:bookmarkStart w:id="0" w:name="_GoBack"/>
+      <w:bookmarkEnd w:id="0"/>
+      <w:r>
+        <w:rPr>
+          <w:rFonts w:ascii="Times New Roman" w:eastAsia="Times New Roman" w:hAnsi="Times New Roman" w:cs="Times New Roman"/>
+          <w:sz w:val="24"/>
+          <w:szCs w:val="24"/>
+        </w:rPr>
+        <w:t>at Machine Learning can be a GIGO process — Garbage In, Garbage Out.</w:t>
       </w:r>
     </w:p>
     <w:p>
@@ -582,7 +543,7 @@
                     </pic:cNvPicPr>
                   </pic:nvPicPr>
                   <pic:blipFill>
-                    <a:blip r:embed="rId4">
+                    <a:blip r:embed="rId6">
                       <a:extLst>
                         <a:ext uri="{28A0092B-C50C-407E-A947-70E740481C1C}">
                           <a14:useLocalDpi xmlns:a14="http://schemas.microsoft.com/office/drawing/2010/main" val="0"/>
@@ -726,7 +687,7 @@
         </w:rPr>
         <w:t xml:space="preserve">In our </w:t>
       </w:r>
-      <w:hyperlink r:id="rId5" w:tgtFrame="_blank" w:history="1">
+      <w:hyperlink r:id="rId7" w:tgtFrame="_blank" w:history="1">
         <w:r>
           <w:rPr>
             <w:rFonts w:ascii="Times New Roman" w:eastAsia="Times New Roman" w:hAnsi="Times New Roman" w:cs="Times New Roman"/>
@@ -839,175 +800,6 @@
                 <pic:pic xmlns:pic="http://schemas.openxmlformats.org/drawingml/2006/picture">
                   <pic:nvPicPr>
                     <pic:cNvPr id="0" name="Picture 4" descr="alpaca"/>
-                    <pic:cNvPicPr>
-                      <a:picLocks noChangeAspect="1" noChangeArrowheads="1"/>
-                    </pic:cNvPicPr>
-                  </pic:nvPicPr>
-                  <pic:blipFill>
-                    <a:blip r:embed="rId6" cstate="print">
-                      <a:extLst>
-                        <a:ext uri="{28A0092B-C50C-407E-A947-70E740481C1C}">
-                          <a14:useLocalDpi xmlns:a14="http://schemas.microsoft.com/office/drawing/2010/main" val="0"/>
-                        </a:ext>
-                      </a:extLst>
-                    </a:blip>
-                    <a:srcRect/>
-                    <a:stretch>
-                      <a:fillRect/>
-                    </a:stretch>
-                  </pic:blipFill>
-                  <pic:spPr bwMode="auto">
-                    <a:xfrm>
-                      <a:off x="0" y="0"/>
-                      <a:ext cx="5943600" cy="3962400"/>
-                    </a:xfrm>
-                    <a:prstGeom prst="rect">
-                      <a:avLst/>
-                    </a:prstGeom>
-                    <a:noFill/>
-                    <a:ln>
-                      <a:noFill/>
-                    </a:ln>
-                  </pic:spPr>
-                </pic:pic>
-              </a:graphicData>
-            </a:graphic>
-          </wp:inline>
-        </w:drawing>
-      </w:r>
-    </w:p>
-    <w:p>
-      <w:pPr>
-        <w:spacing w:before="100" w:beforeAutospacing="1" w:after="100" w:afterAutospacing="1" w:line="240" w:lineRule="auto"/>
-        <w:rPr>
-          <w:rFonts w:ascii="Times New Roman" w:eastAsia="Times New Roman" w:hAnsi="Times New Roman" w:cs="Times New Roman"/>
-          <w:sz w:val="24"/>
-          <w:szCs w:val="24"/>
-        </w:rPr>
-      </w:pPr>
-      <w:r>
-        <w:rPr>
-          <w:rFonts w:ascii="Times New Roman" w:eastAsia="Times New Roman" w:hAnsi="Times New Roman" w:cs="Times New Roman"/>
-          <w:sz w:val="24"/>
-          <w:szCs w:val="24"/>
-        </w:rPr>
-        <w:t>but we know that this image, sheared:</w:t>
-      </w:r>
-    </w:p>
-    <w:p>
-      <w:pPr>
-        <w:spacing w:before="100" w:beforeAutospacing="1" w:after="100" w:afterAutospacing="1" w:line="240" w:lineRule="auto"/>
-        <w:rPr>
-          <w:rFonts w:ascii="Times New Roman" w:eastAsia="Times New Roman" w:hAnsi="Times New Roman" w:cs="Times New Roman"/>
-          <w:sz w:val="24"/>
-          <w:szCs w:val="24"/>
-        </w:rPr>
-      </w:pPr>
-      <w:r>
-        <w:rPr>
-          <w:rFonts w:ascii="Times New Roman" w:eastAsia="Times New Roman" w:hAnsi="Times New Roman" w:cs="Times New Roman"/>
-          <w:noProof/>
-          <w:sz w:val="24"/>
-          <w:szCs w:val="24"/>
-        </w:rPr>
-        <w:lastRenderedPageBreak/>
-        <w:drawing>
-          <wp:inline distT="0" distB="0" distL="0" distR="0" wp14:anchorId="42A3EF5E" wp14:editId="24ACA10F">
-            <wp:extent cx="5943600" cy="2924810"/>
-            <wp:effectExtent l="0" t="0" r="0" b="8890"/>
-            <wp:docPr id="2" name="Picture 2" descr="alpaca sheared"/>
-            <wp:cNvGraphicFramePr>
-              <a:graphicFrameLocks xmlns:a="http://schemas.openxmlformats.org/drawingml/2006/main" noChangeAspect="1"/>
-            </wp:cNvGraphicFramePr>
-            <a:graphic xmlns:a="http://schemas.openxmlformats.org/drawingml/2006/main">
-              <a:graphicData uri="http://schemas.openxmlformats.org/drawingml/2006/picture">
-                <pic:pic xmlns:pic="http://schemas.openxmlformats.org/drawingml/2006/picture">
-                  <pic:nvPicPr>
-                    <pic:cNvPr id="0" name="Picture 5" descr="alpaca sheared"/>
-                    <pic:cNvPicPr>
-                      <a:picLocks noChangeAspect="1" noChangeArrowheads="1"/>
-                    </pic:cNvPicPr>
-                  </pic:nvPicPr>
-                  <pic:blipFill>
-                    <a:blip r:embed="rId7" cstate="print">
-                      <a:extLst>
-                        <a:ext uri="{28A0092B-C50C-407E-A947-70E740481C1C}">
-                          <a14:useLocalDpi xmlns:a14="http://schemas.microsoft.com/office/drawing/2010/main" val="0"/>
-                        </a:ext>
-                      </a:extLst>
-                    </a:blip>
-                    <a:srcRect/>
-                    <a:stretch>
-                      <a:fillRect/>
-                    </a:stretch>
-                  </pic:blipFill>
-                  <pic:spPr bwMode="auto">
-                    <a:xfrm>
-                      <a:off x="0" y="0"/>
-                      <a:ext cx="5943600" cy="2924810"/>
-                    </a:xfrm>
-                    <a:prstGeom prst="rect">
-                      <a:avLst/>
-                    </a:prstGeom>
-                    <a:noFill/>
-                    <a:ln>
-                      <a:noFill/>
-                    </a:ln>
-                  </pic:spPr>
-                </pic:pic>
-              </a:graphicData>
-            </a:graphic>
-          </wp:inline>
-        </w:drawing>
-      </w:r>
-    </w:p>
-    <w:p>
-      <w:pPr>
-        <w:spacing w:before="100" w:beforeAutospacing="1" w:after="100" w:afterAutospacing="1" w:line="240" w:lineRule="auto"/>
-        <w:rPr>
-          <w:rFonts w:ascii="Times New Roman" w:eastAsia="Times New Roman" w:hAnsi="Times New Roman" w:cs="Times New Roman"/>
-          <w:sz w:val="24"/>
-          <w:szCs w:val="24"/>
-        </w:rPr>
-      </w:pPr>
-      <w:r>
-        <w:rPr>
-          <w:rFonts w:ascii="Times New Roman" w:eastAsia="Times New Roman" w:hAnsi="Times New Roman" w:cs="Times New Roman"/>
-          <w:sz w:val="24"/>
-          <w:szCs w:val="24"/>
-        </w:rPr>
-        <w:t>and this image rotated:</w:t>
-      </w:r>
-    </w:p>
-    <w:p>
-      <w:pPr>
-        <w:spacing w:before="100" w:beforeAutospacing="1" w:after="100" w:afterAutospacing="1" w:line="240" w:lineRule="auto"/>
-        <w:rPr>
-          <w:rFonts w:ascii="Times New Roman" w:eastAsia="Times New Roman" w:hAnsi="Times New Roman" w:cs="Times New Roman"/>
-          <w:sz w:val="24"/>
-          <w:szCs w:val="24"/>
-        </w:rPr>
-      </w:pPr>
-      <w:r>
-        <w:rPr>
-          <w:rFonts w:ascii="Times New Roman" w:eastAsia="Times New Roman" w:hAnsi="Times New Roman" w:cs="Times New Roman"/>
-          <w:noProof/>
-          <w:sz w:val="24"/>
-          <w:szCs w:val="24"/>
-        </w:rPr>
-        <w:drawing>
-          <wp:inline distT="0" distB="0" distL="0" distR="0" wp14:anchorId="2622B2F4" wp14:editId="2D8DCCBD">
-            <wp:extent cx="5943600" cy="3962400"/>
-            <wp:effectExtent l="0" t="0" r="0" b="0"/>
-            <wp:docPr id="1" name="Picture 1" descr="alpaca upside-down"/>
-            <wp:cNvGraphicFramePr>
-              <a:graphicFrameLocks xmlns:a="http://schemas.openxmlformats.org/drawingml/2006/main" noChangeAspect="1"/>
-            </wp:cNvGraphicFramePr>
-            <a:graphic xmlns:a="http://schemas.openxmlformats.org/drawingml/2006/main">
-              <a:graphicData uri="http://schemas.openxmlformats.org/drawingml/2006/picture">
-                <pic:pic xmlns:pic="http://schemas.openxmlformats.org/drawingml/2006/picture">
-                  <pic:nvPicPr>
-                    <pic:cNvPr id="0" name="Picture 6" descr="alpaca upside-down"/>
                     <pic:cNvPicPr>
                       <a:picLocks noChangeAspect="1" noChangeArrowheads="1"/>
                     </pic:cNvPicPr>
@@ -1060,6 +852,175 @@
           <w:sz w:val="24"/>
           <w:szCs w:val="24"/>
         </w:rPr>
+        <w:t>but we know that this image, sheared:</w:t>
+      </w:r>
+    </w:p>
+    <w:p>
+      <w:pPr>
+        <w:spacing w:before="100" w:beforeAutospacing="1" w:after="100" w:afterAutospacing="1" w:line="240" w:lineRule="auto"/>
+        <w:rPr>
+          <w:rFonts w:ascii="Times New Roman" w:eastAsia="Times New Roman" w:hAnsi="Times New Roman" w:cs="Times New Roman"/>
+          <w:sz w:val="24"/>
+          <w:szCs w:val="24"/>
+        </w:rPr>
+      </w:pPr>
+      <w:r>
+        <w:rPr>
+          <w:rFonts w:ascii="Times New Roman" w:eastAsia="Times New Roman" w:hAnsi="Times New Roman" w:cs="Times New Roman"/>
+          <w:noProof/>
+          <w:sz w:val="24"/>
+          <w:szCs w:val="24"/>
+        </w:rPr>
+        <w:lastRenderedPageBreak/>
+        <w:drawing>
+          <wp:inline distT="0" distB="0" distL="0" distR="0" wp14:anchorId="42A3EF5E" wp14:editId="24ACA10F">
+            <wp:extent cx="5943600" cy="2924810"/>
+            <wp:effectExtent l="0" t="0" r="0" b="8890"/>
+            <wp:docPr id="2" name="Picture 2" descr="alpaca sheared"/>
+            <wp:cNvGraphicFramePr>
+              <a:graphicFrameLocks xmlns:a="http://schemas.openxmlformats.org/drawingml/2006/main" noChangeAspect="1"/>
+            </wp:cNvGraphicFramePr>
+            <a:graphic xmlns:a="http://schemas.openxmlformats.org/drawingml/2006/main">
+              <a:graphicData uri="http://schemas.openxmlformats.org/drawingml/2006/picture">
+                <pic:pic xmlns:pic="http://schemas.openxmlformats.org/drawingml/2006/picture">
+                  <pic:nvPicPr>
+                    <pic:cNvPr id="0" name="Picture 5" descr="alpaca sheared"/>
+                    <pic:cNvPicPr>
+                      <a:picLocks noChangeAspect="1" noChangeArrowheads="1"/>
+                    </pic:cNvPicPr>
+                  </pic:nvPicPr>
+                  <pic:blipFill>
+                    <a:blip r:embed="rId9" cstate="print">
+                      <a:extLst>
+                        <a:ext uri="{28A0092B-C50C-407E-A947-70E740481C1C}">
+                          <a14:useLocalDpi xmlns:a14="http://schemas.microsoft.com/office/drawing/2010/main" val="0"/>
+                        </a:ext>
+                      </a:extLst>
+                    </a:blip>
+                    <a:srcRect/>
+                    <a:stretch>
+                      <a:fillRect/>
+                    </a:stretch>
+                  </pic:blipFill>
+                  <pic:spPr bwMode="auto">
+                    <a:xfrm>
+                      <a:off x="0" y="0"/>
+                      <a:ext cx="5943600" cy="2924810"/>
+                    </a:xfrm>
+                    <a:prstGeom prst="rect">
+                      <a:avLst/>
+                    </a:prstGeom>
+                    <a:noFill/>
+                    <a:ln>
+                      <a:noFill/>
+                    </a:ln>
+                  </pic:spPr>
+                </pic:pic>
+              </a:graphicData>
+            </a:graphic>
+          </wp:inline>
+        </w:drawing>
+      </w:r>
+    </w:p>
+    <w:p>
+      <w:pPr>
+        <w:spacing w:before="100" w:beforeAutospacing="1" w:after="100" w:afterAutospacing="1" w:line="240" w:lineRule="auto"/>
+        <w:rPr>
+          <w:rFonts w:ascii="Times New Roman" w:eastAsia="Times New Roman" w:hAnsi="Times New Roman" w:cs="Times New Roman"/>
+          <w:sz w:val="24"/>
+          <w:szCs w:val="24"/>
+        </w:rPr>
+      </w:pPr>
+      <w:r>
+        <w:rPr>
+          <w:rFonts w:ascii="Times New Roman" w:eastAsia="Times New Roman" w:hAnsi="Times New Roman" w:cs="Times New Roman"/>
+          <w:sz w:val="24"/>
+          <w:szCs w:val="24"/>
+        </w:rPr>
+        <w:t>and this image rotated:</w:t>
+      </w:r>
+    </w:p>
+    <w:p>
+      <w:pPr>
+        <w:spacing w:before="100" w:beforeAutospacing="1" w:after="100" w:afterAutospacing="1" w:line="240" w:lineRule="auto"/>
+        <w:rPr>
+          <w:rFonts w:ascii="Times New Roman" w:eastAsia="Times New Roman" w:hAnsi="Times New Roman" w:cs="Times New Roman"/>
+          <w:sz w:val="24"/>
+          <w:szCs w:val="24"/>
+        </w:rPr>
+      </w:pPr>
+      <w:r>
+        <w:rPr>
+          <w:rFonts w:ascii="Times New Roman" w:eastAsia="Times New Roman" w:hAnsi="Times New Roman" w:cs="Times New Roman"/>
+          <w:noProof/>
+          <w:sz w:val="24"/>
+          <w:szCs w:val="24"/>
+        </w:rPr>
+        <w:drawing>
+          <wp:inline distT="0" distB="0" distL="0" distR="0" wp14:anchorId="2622B2F4" wp14:editId="2D8DCCBD">
+            <wp:extent cx="5943600" cy="3962400"/>
+            <wp:effectExtent l="0" t="0" r="0" b="0"/>
+            <wp:docPr id="1" name="Picture 1" descr="alpaca upside-down"/>
+            <wp:cNvGraphicFramePr>
+              <a:graphicFrameLocks xmlns:a="http://schemas.openxmlformats.org/drawingml/2006/main" noChangeAspect="1"/>
+            </wp:cNvGraphicFramePr>
+            <a:graphic xmlns:a="http://schemas.openxmlformats.org/drawingml/2006/main">
+              <a:graphicData uri="http://schemas.openxmlformats.org/drawingml/2006/picture">
+                <pic:pic xmlns:pic="http://schemas.openxmlformats.org/drawingml/2006/picture">
+                  <pic:nvPicPr>
+                    <pic:cNvPr id="0" name="Picture 6" descr="alpaca upside-down"/>
+                    <pic:cNvPicPr>
+                      <a:picLocks noChangeAspect="1" noChangeArrowheads="1"/>
+                    </pic:cNvPicPr>
+                  </pic:nvPicPr>
+                  <pic:blipFill>
+                    <a:blip r:embed="rId10" cstate="print">
+                      <a:extLst>
+                        <a:ext uri="{28A0092B-C50C-407E-A947-70E740481C1C}">
+                          <a14:useLocalDpi xmlns:a14="http://schemas.microsoft.com/office/drawing/2010/main" val="0"/>
+                        </a:ext>
+                      </a:extLst>
+                    </a:blip>
+                    <a:srcRect/>
+                    <a:stretch>
+                      <a:fillRect/>
+                    </a:stretch>
+                  </pic:blipFill>
+                  <pic:spPr bwMode="auto">
+                    <a:xfrm>
+                      <a:off x="0" y="0"/>
+                      <a:ext cx="5943600" cy="3962400"/>
+                    </a:xfrm>
+                    <a:prstGeom prst="rect">
+                      <a:avLst/>
+                    </a:prstGeom>
+                    <a:noFill/>
+                    <a:ln>
+                      <a:noFill/>
+                    </a:ln>
+                  </pic:spPr>
+                </pic:pic>
+              </a:graphicData>
+            </a:graphic>
+          </wp:inline>
+        </w:drawing>
+      </w:r>
+    </w:p>
+    <w:p>
+      <w:pPr>
+        <w:spacing w:before="100" w:beforeAutospacing="1" w:after="100" w:afterAutospacing="1" w:line="240" w:lineRule="auto"/>
+        <w:rPr>
+          <w:rFonts w:ascii="Times New Roman" w:eastAsia="Times New Roman" w:hAnsi="Times New Roman" w:cs="Times New Roman"/>
+          <w:sz w:val="24"/>
+          <w:szCs w:val="24"/>
+        </w:rPr>
+      </w:pPr>
+      <w:r>
+        <w:rPr>
+          <w:rFonts w:ascii="Times New Roman" w:eastAsia="Times New Roman" w:hAnsi="Times New Roman" w:cs="Times New Roman"/>
+          <w:sz w:val="24"/>
+          <w:szCs w:val="24"/>
+        </w:rPr>
         <w:t>are all also examples of an alpaca. When we add these examples of augmented data to our training set, the model won't overfit as much.</w:t>
       </w:r>
     </w:p>
@@ -1212,10 +1173,7 @@
         <w:t>Sometimes the best way to deal with the introduction of bias in a training set is to just acknowledge that it is there. As we try to compensate for the bias, our methods of compensation themselves introduce a bias. It is important to find a balance. The most important thing is to mention the existence of bias in your results, and make sure that all stakeholders know that it exists, so that it is taken into consideration with the decisions made from your model's results.</w:t>
       </w:r>
     </w:p>
-    <w:p>
-      <w:bookmarkStart w:id="0" w:name="_GoBack"/>
-      <w:bookmarkEnd w:id="0"/>
-    </w:p>
+    <w:p/>
     <w:sectPr>
       <w:pgSz w:w="12240" w:h="15840"/>
       <w:pgMar w:top="1440" w:right="1440" w:bottom="1440" w:left="1440" w:header="720" w:footer="720" w:gutter="0"/>
@@ -1761,12 +1719,23 @@
     <w:name w:val="Hyperlink"/>
     <w:basedOn w:val="DefaultParagraphFont"/>
     <w:uiPriority w:val="99"/>
-    <w:semiHidden/>
     <w:unhideWhenUsed/>
     <w:rsid w:val="00700669"/>
     <w:rPr>
       <w:color w:val="0000FF"/>
       <w:u w:val="single"/>
+    </w:rPr>
+  </w:style>
+  <w:style w:type="character" w:styleId="UnresolvedMention">
+    <w:name w:val="Unresolved Mention"/>
+    <w:basedOn w:val="DefaultParagraphFont"/>
+    <w:uiPriority w:val="99"/>
+    <w:semiHidden/>
+    <w:unhideWhenUsed/>
+    <w:rsid w:val="006D466B"/>
+    <w:rPr>
+      <w:color w:val="605E5C"/>
+      <w:shd w:val="clear" w:color="auto" w:fill="E1DFDD"/>
     </w:rPr>
   </w:style>
 </w:styles>

</xml_diff>